<commit_message>
Working model with b
</commit_message>
<xml_diff>
--- a/PNG Syphilis.docx
+++ b/PNG Syphilis.docx
@@ -10,6 +10,31 @@
           <w:rFonts w:asciiTheme="majorHAnsi" w:eastAsiaTheme="minorEastAsia" w:hAnsiTheme="majorHAnsi"/>
         </w:rPr>
       </w:pPr>
+    </w:p>
+    <w:p>
+      <w:pPr>
+        <w:pStyle w:val="Heading2"/>
+        <w:rPr>
+          <w:rStyle w:val="MTConvertedEquation"/>
+          <w:rFonts w:eastAsiaTheme="minorEastAsia"/>
+        </w:rPr>
+      </w:pPr>
+      <w:r>
+        <w:rPr>
+          <w:rStyle w:val="MTConvertedEquation"/>
+          <w:rFonts w:eastAsiaTheme="minorEastAsia"/>
+        </w:rPr>
+        <w:t>Underlying model</w:t>
+      </w:r>
+    </w:p>
+    <w:p>
+      <w:pPr>
+        <w:pStyle w:val="MTDisplayEquation"/>
+        <w:rPr>
+          <w:rStyle w:val="MTConvertedEquation"/>
+          <w:rFonts w:asciiTheme="majorHAnsi" w:eastAsiaTheme="minorEastAsia" w:hAnsiTheme="majorHAnsi"/>
+        </w:rPr>
+      </w:pPr>
       <w:r>
         <w:rPr>
           <w:rStyle w:val="MTConvertedEquation"/>
@@ -94,14 +119,7 @@
             <w:rStyle w:val="MTConvertedEquation"/>
             <w:rFonts w:ascii="Cambria Math" w:eastAsiaTheme="minorEastAsia" w:hAnsi="Cambria Math"/>
           </w:rPr>
-          <m:t>m</m:t>
-        </m:r>
-        <m:r>
-          <w:rPr>
-            <w:rStyle w:val="MTConvertedEquation"/>
-            <w:rFonts w:ascii="Cambria Math" w:eastAsiaTheme="minorEastAsia" w:hAnsi="Cambria Math"/>
-          </w:rPr>
-          <m:t>, f</m:t>
+          <m:t>m, f</m:t>
         </m:r>
         <m:r>
           <m:rPr>
@@ -904,6 +922,87 @@
     </w:p>
     <w:p>
       <w:pPr>
+        <w:rPr>
+          <w:rFonts w:eastAsiaTheme="minorEastAsia"/>
+        </w:rPr>
+      </w:pPr>
+      <w:r>
+        <w:rPr>
+          <w:rFonts w:eastAsiaTheme="minorEastAsia"/>
+        </w:rPr>
+        <w:t xml:space="preserve">Here, </w:t>
+      </w:r>
+      <m:oMath>
+        <m:r>
+          <w:rPr>
+            <w:rFonts w:ascii="Cambria Math" w:eastAsiaTheme="minorEastAsia" w:hAnsi="Cambria Math"/>
+          </w:rPr>
+          <m:t>γ</m:t>
+        </m:r>
+      </m:oMath>
+      <w:r>
+        <w:rPr>
+          <w:rFonts w:eastAsiaTheme="minorEastAsia"/>
+        </w:rPr>
+        <w:t xml:space="preserve"> is the recovery rate, </w:t>
+      </w:r>
+      <m:oMath>
+        <m:sSub>
+          <m:sSubPr>
+            <m:ctrlPr>
+              <w:rPr>
+                <w:rFonts w:ascii="Cambria Math" w:eastAsiaTheme="minorEastAsia" w:hAnsi="Cambria Math"/>
+                <w:i/>
+              </w:rPr>
+            </m:ctrlPr>
+          </m:sSubPr>
+          <m:e>
+            <m:r>
+              <w:rPr>
+                <w:rFonts w:ascii="Cambria Math" w:eastAsiaTheme="minorEastAsia" w:hAnsi="Cambria Math"/>
+              </w:rPr>
+              <m:t>β</m:t>
+            </m:r>
+          </m:e>
+          <m:sub>
+            <m:r>
+              <w:rPr>
+                <w:rFonts w:ascii="Cambria Math" w:eastAsiaTheme="minorEastAsia" w:hAnsi="Cambria Math"/>
+              </w:rPr>
+              <m:t>x</m:t>
+            </m:r>
+          </m:sub>
+        </m:sSub>
+        <m:r>
+          <w:rPr>
+            <w:rFonts w:ascii="Cambria Math" w:eastAsiaTheme="minorEastAsia" w:hAnsi="Cambria Math"/>
+          </w:rPr>
+          <m:t>, x=m, f, s</m:t>
+        </m:r>
+      </m:oMath>
+      <w:r>
+        <w:rPr>
+          <w:rFonts w:eastAsiaTheme="minorEastAsia"/>
+        </w:rPr>
+        <w:t xml:space="preserve">  are the transmission rates, and </w:t>
+      </w:r>
+      <m:oMath>
+        <m:r>
+          <w:rPr>
+            <w:rFonts w:ascii="Cambria Math" w:eastAsiaTheme="minorEastAsia" w:hAnsi="Cambria Math"/>
+          </w:rPr>
+          <m:t>c</m:t>
+        </m:r>
+      </m:oMath>
+      <w:r>
+        <w:rPr>
+          <w:rFonts w:eastAsiaTheme="minorEastAsia"/>
+        </w:rPr>
+        <w:t xml:space="preserve"> is the weight placed on the female prevalence compared to the FSW prevalence in determining new infections in males.</w:t>
+      </w:r>
+    </w:p>
+    <w:p>
+      <w:pPr>
         <w:pStyle w:val="MTDisplayEquation"/>
         <w:rPr>
           <w:rStyle w:val="MTConvertedEquation"/>
@@ -1681,14 +1780,7 @@
               <w:rStyle w:val="MTConvertedEquation"/>
               <w:rFonts w:ascii="Cambria Math" w:hAnsi="Cambria Math"/>
             </w:rPr>
-            <m:t>=</m:t>
-          </m:r>
-          <m:r>
-            <w:rPr>
-              <w:rStyle w:val="MTConvertedEquation"/>
-              <w:rFonts w:ascii="Cambria Math" w:hAnsi="Cambria Math"/>
-            </w:rPr>
-            <m:t> </m:t>
+            <m:t>= </m:t>
           </m:r>
           <m:sSub>
             <m:sSubPr>
@@ -2332,34 +2424,7 @@
             <w:rPr>
               <w:rFonts w:ascii="Cambria Math" w:hAnsi="Cambria Math"/>
             </w:rPr>
-            <m:t>w</m:t>
-          </m:r>
-          <m:r>
-            <m:rPr>
-              <m:nor/>
-            </m:rPr>
-            <w:rPr>
-              <w:rFonts w:ascii="Cambria Math" w:hAnsi="Cambria Math"/>
-            </w:rPr>
-            <m:t>here</m:t>
-          </m:r>
-          <m:r>
-            <m:rPr>
-              <m:nor/>
-            </m:rPr>
-            <w:rPr>
-              <w:rFonts w:ascii="Cambria Math" w:hAnsi="Cambria Math"/>
-            </w:rPr>
-            <m:t xml:space="preserve"> </m:t>
-          </m:r>
-          <m:r>
-            <m:rPr>
-              <m:nor/>
-            </m:rPr>
-            <w:rPr>
-              <w:rFonts w:ascii="Cambria Math" w:hAnsi="Cambria Math"/>
-            </w:rPr>
-            <m:t xml:space="preserve"> </m:t>
+            <m:t xml:space="preserve">where  </m:t>
           </m:r>
           <m:r>
             <m:rPr>
@@ -2391,13 +2456,7 @@
                 <w:rPr>
                   <w:rFonts w:ascii="Cambria Math" w:hAnsi="Cambria Math"/>
                 </w:rPr>
-                <m:t>i</m:t>
-              </m:r>
-              <m:r>
-                <w:rPr>
-                  <w:rFonts w:ascii="Cambria Math" w:hAnsi="Cambria Math"/>
-                </w:rPr>
-                <m:t>=1</m:t>
+                <m:t>i=1</m:t>
               </m:r>
             </m:sub>
             <m:sup>
@@ -2723,8 +2782,112 @@
         <w:t xml:space="preserve"> to these levels. </w:t>
       </w:r>
     </w:p>
-    <w:p/>
-    <w:p/>
+    <w:p>
+      <w:pPr>
+        <w:pStyle w:val="Heading2"/>
+      </w:pPr>
+      <w:r>
+        <w:t>Parameter selection</w:t>
+      </w:r>
+    </w:p>
+    <w:p>
+      <w:pPr>
+        <w:ind w:left="709" w:hanging="709"/>
+        <w:rPr>
+          <w:rFonts w:asciiTheme="majorHAnsi" w:eastAsiaTheme="majorEastAsia" w:hAnsiTheme="majorHAnsi" w:cstheme="majorBidi"/>
+        </w:rPr>
+      </w:pPr>
+      <m:oMath>
+        <m:r>
+          <w:rPr>
+            <w:rFonts w:ascii="Cambria Math" w:eastAsiaTheme="majorEastAsia" w:hAnsi="Cambria Math" w:cstheme="majorBidi"/>
+          </w:rPr>
+          <m:t>γ</m:t>
+        </m:r>
+      </m:oMath>
+      <w:r>
+        <w:rPr>
+          <w:rFonts w:asciiTheme="majorHAnsi" w:eastAsiaTheme="majorEastAsia" w:hAnsiTheme="majorHAnsi" w:cstheme="majorBidi"/>
+        </w:rPr>
+        <w:t>:</w:t>
+      </w:r>
+      <w:r>
+        <w:rPr>
+          <w:rFonts w:asciiTheme="majorHAnsi" w:eastAsiaTheme="majorEastAsia" w:hAnsiTheme="majorHAnsi" w:cstheme="majorBidi"/>
+        </w:rPr>
+        <w:tab/>
+        <w:t xml:space="preserve">We  </w:t>
+      </w:r>
+    </w:p>
+    <w:p>
+      <m:oMath>
+        <m:r>
+          <w:rPr>
+            <w:rFonts w:ascii="Cambria Math" w:hAnsi="Cambria Math"/>
+          </w:rPr>
+          <m:t>c</m:t>
+        </m:r>
+      </m:oMath>
+      <w:r>
+        <w:rPr>
+          <w:rFonts w:eastAsiaTheme="minorEastAsia"/>
+        </w:rPr>
+        <w:t>:</w:t>
+      </w:r>
+    </w:p>
+    <w:p>
+      <m:oMath>
+        <m:r>
+          <w:rPr>
+            <w:rFonts w:ascii="Cambria Math" w:hAnsi="Cambria Math"/>
+          </w:rPr>
+          <m:t>ζ</m:t>
+        </m:r>
+      </m:oMath>
+      <w:r>
+        <w:rPr>
+          <w:rFonts w:eastAsiaTheme="minorEastAsia"/>
+        </w:rPr>
+        <w:t>:</w:t>
+      </w:r>
+    </w:p>
+    <w:p>
+      <w:pPr>
+        <w:rPr>
+          <w:rFonts w:eastAsiaTheme="minorEastAsia"/>
+        </w:rPr>
+      </w:pPr>
+      <m:oMath>
+        <m:r>
+          <w:rPr>
+            <w:rFonts w:ascii="Cambria Math" w:hAnsi="Cambria Math"/>
+          </w:rPr>
+          <m:t>δ</m:t>
+        </m:r>
+      </m:oMath>
+      <w:r>
+        <w:rPr>
+          <w:rFonts w:eastAsiaTheme="minorEastAsia"/>
+        </w:rPr>
+        <w:t>:</w:t>
+      </w:r>
+    </w:p>
+    <w:p>
+      <m:oMath>
+        <m:r>
+          <w:rPr>
+            <w:rFonts w:ascii="Cambria Math" w:hAnsi="Cambria Math"/>
+          </w:rPr>
+          <m:t>θ</m:t>
+        </m:r>
+      </m:oMath>
+      <w:r>
+        <w:rPr>
+          <w:rFonts w:eastAsiaTheme="minorEastAsia"/>
+        </w:rPr>
+        <w:t>:</w:t>
+      </w:r>
+    </w:p>
     <w:sectPr>
       <w:pgSz w:w="11906" w:h="16838"/>
       <w:pgMar w:top="1440" w:right="1440" w:bottom="1440" w:left="1440" w:header="708" w:footer="708" w:gutter="0"/>
@@ -2896,6 +3059,52 @@
     <w:qFormat/>
     <w:rsid w:val="00C90A05"/>
   </w:style>
+  <w:style w:type="paragraph" w:styleId="Heading2">
+    <w:name w:val="heading 2"/>
+    <w:basedOn w:val="Normal"/>
+    <w:next w:val="Normal"/>
+    <w:link w:val="Heading2Char"/>
+    <w:uiPriority w:val="9"/>
+    <w:unhideWhenUsed/>
+    <w:qFormat/>
+    <w:rsid w:val="00C15059"/>
+    <w:pPr>
+      <w:keepNext/>
+      <w:keepLines/>
+      <w:spacing w:before="200" w:after="0"/>
+      <w:outlineLvl w:val="1"/>
+    </w:pPr>
+    <w:rPr>
+      <w:rFonts w:asciiTheme="majorHAnsi" w:eastAsiaTheme="majorEastAsia" w:hAnsiTheme="majorHAnsi" w:cstheme="majorBidi"/>
+      <w:b/>
+      <w:bCs/>
+      <w:color w:val="4F81BD" w:themeColor="accent1"/>
+      <w:sz w:val="26"/>
+      <w:szCs w:val="26"/>
+    </w:rPr>
+  </w:style>
+  <w:style w:type="paragraph" w:styleId="Heading3">
+    <w:name w:val="heading 3"/>
+    <w:basedOn w:val="Normal"/>
+    <w:next w:val="Normal"/>
+    <w:link w:val="Heading3Char"/>
+    <w:uiPriority w:val="9"/>
+    <w:unhideWhenUsed/>
+    <w:qFormat/>
+    <w:rsid w:val="00D818A7"/>
+    <w:pPr>
+      <w:keepNext/>
+      <w:keepLines/>
+      <w:spacing w:before="200" w:after="0"/>
+      <w:outlineLvl w:val="2"/>
+    </w:pPr>
+    <w:rPr>
+      <w:rFonts w:asciiTheme="majorHAnsi" w:eastAsiaTheme="majorEastAsia" w:hAnsiTheme="majorHAnsi" w:cstheme="majorBidi"/>
+      <w:b/>
+      <w:bCs/>
+      <w:color w:val="4F81BD" w:themeColor="accent1"/>
+    </w:rPr>
+  </w:style>
   <w:style w:type="character" w:default="1" w:styleId="DefaultParagraphFont">
     <w:name w:val="Default Paragraph Font"/>
     <w:uiPriority w:val="1"/>
@@ -2988,6 +3197,34 @@
       <w:szCs w:val="16"/>
     </w:rPr>
   </w:style>
+  <w:style w:type="character" w:customStyle="1" w:styleId="Heading2Char">
+    <w:name w:val="Heading 2 Char"/>
+    <w:basedOn w:val="DefaultParagraphFont"/>
+    <w:link w:val="Heading2"/>
+    <w:uiPriority w:val="9"/>
+    <w:rsid w:val="00C15059"/>
+    <w:rPr>
+      <w:rFonts w:asciiTheme="majorHAnsi" w:eastAsiaTheme="majorEastAsia" w:hAnsiTheme="majorHAnsi" w:cstheme="majorBidi"/>
+      <w:b/>
+      <w:bCs/>
+      <w:color w:val="4F81BD" w:themeColor="accent1"/>
+      <w:sz w:val="26"/>
+      <w:szCs w:val="26"/>
+    </w:rPr>
+  </w:style>
+  <w:style w:type="character" w:customStyle="1" w:styleId="Heading3Char">
+    <w:name w:val="Heading 3 Char"/>
+    <w:basedOn w:val="DefaultParagraphFont"/>
+    <w:link w:val="Heading3"/>
+    <w:uiPriority w:val="9"/>
+    <w:rsid w:val="00D818A7"/>
+    <w:rPr>
+      <w:rFonts w:asciiTheme="majorHAnsi" w:eastAsiaTheme="majorEastAsia" w:hAnsiTheme="majorHAnsi" w:cstheme="majorBidi"/>
+      <w:b/>
+      <w:bCs/>
+      <w:color w:val="4F81BD" w:themeColor="accent1"/>
+    </w:rPr>
+  </w:style>
 </w:styles>
 </file>
 
@@ -3032,46 +3269,12 @@
         <a:srgbClr val="800080"/>
       </a:folHlink>
     </a:clrScheme>
-    <a:fontScheme name="Office">
+    <a:fontScheme name="Office 2">
       <a:majorFont>
-        <a:latin typeface="Cambria"/>
-        <a:ea typeface=""/>
-        <a:cs typeface=""/>
-        <a:font script="Jpan" typeface="ＭＳ ゴシック"/>
-        <a:font script="Hang" typeface="맑은 고딕"/>
-        <a:font script="Hans" typeface="宋体"/>
-        <a:font script="Hant" typeface="新細明體"/>
-        <a:font script="Arab" typeface="Times New Roman"/>
-        <a:font script="Hebr" typeface="Times New Roman"/>
-        <a:font script="Thai" typeface="Angsana New"/>
-        <a:font script="Ethi" typeface="Nyala"/>
-        <a:font script="Beng" typeface="Vrinda"/>
-        <a:font script="Gujr" typeface="Shruti"/>
-        <a:font script="Khmr" typeface="MoolBoran"/>
-        <a:font script="Knda" typeface="Tunga"/>
-        <a:font script="Guru" typeface="Raavi"/>
-        <a:font script="Cans" typeface="Euphemia"/>
-        <a:font script="Cher" typeface="Plantagenet Cherokee"/>
-        <a:font script="Yiii" typeface="Microsoft Yi Baiti"/>
-        <a:font script="Tibt" typeface="Microsoft Himalaya"/>
-        <a:font script="Thaa" typeface="MV Boli"/>
-        <a:font script="Deva" typeface="Mangal"/>
-        <a:font script="Telu" typeface="Gautami"/>
-        <a:font script="Taml" typeface="Latha"/>
-        <a:font script="Syrc" typeface="Estrangelo Edessa"/>
-        <a:font script="Orya" typeface="Kalinga"/>
-        <a:font script="Mlym" typeface="Kartika"/>
-        <a:font script="Laoo" typeface="DokChampa"/>
-        <a:font script="Sinh" typeface="Iskoola Pota"/>
-        <a:font script="Mong" typeface="Mongolian Baiti"/>
-        <a:font script="Viet" typeface="Times New Roman"/>
-        <a:font script="Uigh" typeface="Microsoft Uighur"/>
-      </a:majorFont>
-      <a:minorFont>
         <a:latin typeface="Calibri"/>
         <a:ea typeface=""/>
         <a:cs typeface=""/>
-        <a:font script="Jpan" typeface="ＭＳ 明朝"/>
+        <a:font script="Jpan" typeface="HGｺﾞｼｯｸM"/>
         <a:font script="Hang" typeface="맑은 고딕"/>
         <a:font script="Hans" typeface="宋体"/>
         <a:font script="Hant" typeface="新細明體"/>
@@ -3098,7 +3301,41 @@
         <a:font script="Laoo" typeface="DokChampa"/>
         <a:font script="Sinh" typeface="Iskoola Pota"/>
         <a:font script="Mong" typeface="Mongolian Baiti"/>
-        <a:font script="Viet" typeface="Arial"/>
+        <a:font script="Viet" typeface="Tahoma"/>
+        <a:font script="Uigh" typeface="Microsoft Uighur"/>
+      </a:majorFont>
+      <a:minorFont>
+        <a:latin typeface="Cambria"/>
+        <a:ea typeface=""/>
+        <a:cs typeface=""/>
+        <a:font script="Jpan" typeface="HG明朝B"/>
+        <a:font script="Hang" typeface="맑은 고딕"/>
+        <a:font script="Hans" typeface="黑体"/>
+        <a:font script="Hant" typeface="新細明體"/>
+        <a:font script="Arab" typeface="Times New Roman"/>
+        <a:font script="Hebr" typeface="Times New Roman"/>
+        <a:font script="Thai" typeface="Angsana New"/>
+        <a:font script="Ethi" typeface="Nyala"/>
+        <a:font script="Beng" typeface="Vrinda"/>
+        <a:font script="Gujr" typeface="Shruti"/>
+        <a:font script="Khmr" typeface="MoolBoran"/>
+        <a:font script="Knda" typeface="Tunga"/>
+        <a:font script="Guru" typeface="Raavi"/>
+        <a:font script="Cans" typeface="Euphemia"/>
+        <a:font script="Cher" typeface="Plantagenet Cherokee"/>
+        <a:font script="Yiii" typeface="Microsoft Yi Baiti"/>
+        <a:font script="Tibt" typeface="Microsoft Himalaya"/>
+        <a:font script="Thaa" typeface="MV Boli"/>
+        <a:font script="Deva" typeface="Mangal"/>
+        <a:font script="Telu" typeface="Gautami"/>
+        <a:font script="Taml" typeface="Latha"/>
+        <a:font script="Syrc" typeface="Estrangelo Edessa"/>
+        <a:font script="Orya" typeface="Kalinga"/>
+        <a:font script="Mlym" typeface="Kartika"/>
+        <a:font script="Laoo" typeface="DokChampa"/>
+        <a:font script="Sinh" typeface="Iskoola Pota"/>
+        <a:font script="Mong" typeface="Mongolian Baiti"/>
+        <a:font script="Viet" typeface="Times New Roman"/>
         <a:font script="Uigh" typeface="Microsoft Uighur"/>
       </a:minorFont>
     </a:fontScheme>

</xml_diff>